<commit_message>
Added Windows commands for lectures
</commit_message>
<xml_diff>
--- a/Week_4/Labs/4.2_Flask_Part_1_Lab.docx
+++ b/Week_4/Labs/4.2_Flask_Part_1_Lab.docx
@@ -67,9 +67,6 @@
         </w:numPr>
         <w:ind w:hanging="360"/>
         <w:contextualSpacing/>
-        <w:rPr>
-          <w:rFonts w:ascii="Consolas" w:hAnsi="Consolas"/>
-        </w:rPr>
       </w:pPr>
       <w:r>
         <w:t xml:space="preserve">Remember to go into the </w:t>
@@ -80,7 +77,29 @@
       </w:r>
       <w:proofErr w:type="spellEnd"/>
       <w:r>
-        <w:t xml:space="preserve"> first before doing anything</w:t>
+        <w:t xml:space="preserve"> first before doing anything. First, go into the </w:t>
+      </w:r>
+      <w:proofErr w:type="spellStart"/>
+      <w:r>
+        <w:t>cookie_tracker</w:t>
+      </w:r>
+      <w:proofErr w:type="spellEnd"/>
+      <w:r>
+        <w:t xml:space="preserve"> folder. Then run one of the following:</w:t>
+      </w:r>
+    </w:p>
+    <w:p>
+      <w:pPr>
+        <w:pStyle w:val="normal0"/>
+        <w:numPr>
+          <w:ilvl w:val="1"/>
+          <w:numId w:val="1"/>
+        </w:numPr>
+        <w:ind w:hanging="360"/>
+        <w:contextualSpacing/>
+      </w:pPr>
+      <w:r>
+        <w:t>For Mac</w:t>
       </w:r>
       <w:proofErr w:type="gramStart"/>
       <w:r>
@@ -88,14 +107,16 @@
       </w:r>
       <w:r>
         <w:rPr>
-          <w:rFonts w:ascii="Consolas" w:eastAsia="Source Code Pro" w:hAnsi="Consolas" w:cs="Source Code Pro"/>
+          <w:rFonts w:ascii="Consolas" w:eastAsia="Consolas" w:hAnsi="Consolas" w:cs="Consolas"/>
+          <w:color w:val="38761D"/>
         </w:rPr>
         <w:t>.</w:t>
       </w:r>
       <w:proofErr w:type="gramEnd"/>
       <w:r>
         <w:rPr>
-          <w:rFonts w:ascii="Consolas" w:eastAsia="Source Code Pro" w:hAnsi="Consolas" w:cs="Source Code Pro"/>
+          <w:rFonts w:ascii="Consolas" w:eastAsia="Consolas" w:hAnsi="Consolas" w:cs="Consolas"/>
+          <w:color w:val="38761D"/>
         </w:rPr>
         <w:t xml:space="preserve"> </w:t>
       </w:r>
@@ -103,7 +124,8 @@
       <w:proofErr w:type="gramStart"/>
       <w:r>
         <w:rPr>
-          <w:rFonts w:ascii="Consolas" w:eastAsia="Source Code Pro" w:hAnsi="Consolas" w:cs="Source Code Pro"/>
+          <w:rFonts w:ascii="Consolas" w:eastAsia="Consolas" w:hAnsi="Consolas" w:cs="Consolas"/>
+          <w:color w:val="38761D"/>
         </w:rPr>
         <w:t>venv</w:t>
       </w:r>
@@ -111,10 +133,86 @@
       <w:proofErr w:type="gramEnd"/>
       <w:r>
         <w:rPr>
-          <w:rFonts w:ascii="Consolas" w:eastAsia="Source Code Pro" w:hAnsi="Consolas" w:cs="Source Code Pro"/>
+          <w:rFonts w:ascii="Consolas" w:eastAsia="Consolas" w:hAnsi="Consolas" w:cs="Consolas"/>
+          <w:color w:val="38761D"/>
         </w:rPr>
         <w:t>/bin/activate</w:t>
       </w:r>
+    </w:p>
+    <w:p>
+      <w:pPr>
+        <w:pStyle w:val="normal0"/>
+        <w:numPr>
+          <w:ilvl w:val="1"/>
+          <w:numId w:val="1"/>
+        </w:numPr>
+        <w:ind w:hanging="360"/>
+        <w:contextualSpacing/>
+      </w:pPr>
+      <w:bookmarkStart w:id="0" w:name="_GoBack"/>
+      <w:bookmarkEnd w:id="0"/>
+      <w:r>
+        <w:t>For PC:</w:t>
+      </w:r>
+      <w:r>
+        <w:rPr>
+          <w:rFonts w:ascii="Consolas" w:eastAsia="Consolas" w:hAnsi="Consolas" w:cs="Consolas"/>
+        </w:rPr>
+        <w:t xml:space="preserve"> </w:t>
+      </w:r>
+      <w:proofErr w:type="spellStart"/>
+      <w:r>
+        <w:rPr>
+          <w:rFonts w:ascii="Consolas" w:eastAsia="Consolas" w:hAnsi="Consolas" w:cs="Consolas"/>
+          <w:color w:val="38761D"/>
+        </w:rPr>
+        <w:t>mkvirtualenv</w:t>
+      </w:r>
+      <w:proofErr w:type="spellEnd"/>
+      <w:r>
+        <w:rPr>
+          <w:rFonts w:ascii="Consolas" w:eastAsia="Consolas" w:hAnsi="Consolas" w:cs="Consolas"/>
+          <w:color w:val="38761D"/>
+        </w:rPr>
+        <w:t xml:space="preserve"> </w:t>
+      </w:r>
+      <w:proofErr w:type="spellStart"/>
+      <w:r>
+        <w:rPr>
+          <w:rFonts w:ascii="Consolas" w:eastAsia="Consolas" w:hAnsi="Consolas" w:cs="Consolas"/>
+          <w:color w:val="38761D"/>
+        </w:rPr>
+        <w:t>cookie_tracker</w:t>
+      </w:r>
+      <w:proofErr w:type="spellEnd"/>
+      <w:r>
+        <w:rPr>
+          <w:rFonts w:ascii="Consolas" w:eastAsia="Consolas" w:hAnsi="Consolas" w:cs="Consolas"/>
+          <w:color w:val="38761D"/>
+        </w:rPr>
+        <w:t xml:space="preserve"> </w:t>
+      </w:r>
+      <w:r>
+        <w:t xml:space="preserve">then run </w:t>
+      </w:r>
+      <w:proofErr w:type="spellStart"/>
+      <w:proofErr w:type="gramStart"/>
+      <w:r>
+        <w:rPr>
+          <w:rFonts w:ascii="Consolas" w:eastAsia="Consolas" w:hAnsi="Consolas" w:cs="Consolas"/>
+          <w:color w:val="38761D"/>
+        </w:rPr>
+        <w:t>setprojectdir</w:t>
+      </w:r>
+      <w:proofErr w:type="spellEnd"/>
+      <w:r>
+        <w:rPr>
+          <w:rFonts w:ascii="Consolas" w:eastAsia="Consolas" w:hAnsi="Consolas" w:cs="Consolas"/>
+          <w:color w:val="38761D"/>
+        </w:rPr>
+        <w:t xml:space="preserve"> .</w:t>
+      </w:r>
+      <w:proofErr w:type="gramEnd"/>
     </w:p>
     <w:p>
       <w:pPr>
@@ -125,6 +223,9 @@
         </w:numPr>
         <w:ind w:hanging="360"/>
         <w:contextualSpacing/>
+        <w:rPr>
+          <w:rFonts w:ascii="Consolas" w:hAnsi="Consolas"/>
+        </w:rPr>
       </w:pPr>
       <w:r>
         <w:t xml:space="preserve">Then run </w:t>
@@ -133,6 +234,7 @@
       <w:r>
         <w:rPr>
           <w:rFonts w:ascii="Consolas" w:eastAsia="Source Code Pro" w:hAnsi="Consolas" w:cs="Source Code Pro"/>
+          <w:color w:val="38761D"/>
         </w:rPr>
         <w:t>sudo</w:t>
       </w:r>
@@ -140,8 +242,16 @@
       <w:r>
         <w:rPr>
           <w:rFonts w:ascii="Consolas" w:eastAsia="Source Code Pro" w:hAnsi="Consolas" w:cs="Source Code Pro"/>
-        </w:rPr>
-        <w:t xml:space="preserve"> pip install Flask</w:t>
+          <w:color w:val="38761D"/>
+        </w:rPr>
+        <w:t xml:space="preserve"> pip install Fla</w:t>
+      </w:r>
+      <w:r>
+        <w:rPr>
+          <w:rFonts w:ascii="Consolas" w:eastAsia="Source Code Pro" w:hAnsi="Consolas" w:cs="Source Code Pro"/>
+          <w:color w:val="38761D"/>
+        </w:rPr>
+        <w:t>sk</w:t>
       </w:r>
     </w:p>
     <w:p>
@@ -160,6 +270,7 @@
       <w:r>
         <w:rPr>
           <w:rFonts w:ascii="Consolas" w:eastAsia="Source Code Pro" w:hAnsi="Consolas" w:cs="Source Code Pro"/>
+          <w:color w:val="38761D"/>
         </w:rPr>
         <w:t>python cookie_tracker.py</w:t>
       </w:r>
@@ -178,15 +289,10 @@
         <w:contextualSpacing/>
       </w:pPr>
       <w:r>
-        <w:t>Take a look at “cookie_tracker.</w:t>
-      </w:r>
-      <w:bookmarkStart w:id="0" w:name="_GoBack"/>
-      <w:bookmarkEnd w:id="0"/>
-      <w:r>
-        <w:t>py”. You’ll see that it looks very similar to the code you’ve written yourself in “hello_world.py”, except that now when we render “main.html”, we pass along J</w:t>
-      </w:r>
-      <w:r>
-        <w:t>SON data about cookies.</w:t>
+        <w:t>Take a look at “cookie_tracker.py”. You’ll see that it looks very similar to the code you’ve written yourself in “hello_world.py”, except that now when we render “main.html”, we pass alon</w:t>
+      </w:r>
+      <w:r>
+        <w:t>g JSON data about cookies.</w:t>
       </w:r>
     </w:p>
     <w:p>
@@ -245,7 +351,7 @@
         <w:contextualSpacing/>
       </w:pPr>
       <w:r>
-        <w:t xml:space="preserve">In main.html, use a </w:t>
+        <w:t xml:space="preserve">In “main.html”, use a </w:t>
       </w:r>
       <w:proofErr w:type="spellStart"/>
       <w:r>
@@ -253,10 +359,10 @@
       </w:r>
       <w:proofErr w:type="spellEnd"/>
       <w:r>
-        <w:t xml:space="preserve"> control statement to iterate over the list of cookies that you receive from the backend, and display it in a table</w:t>
-      </w:r>
-      <w:r>
-        <w:t>. You may hardcode the table headers instead of parsing that from the JSON.</w:t>
+        <w:t xml:space="preserve"> control statement to iterate over the list of cookies that you receive from the backend, and display it in a </w:t>
+      </w:r>
+      <w:r>
+        <w:t>table. You may hardcode the table headers instead of parsing that from the JSON.</w:t>
       </w:r>
     </w:p>
     <w:p>
@@ -282,18 +388,10 @@
         </w:r>
       </w:hyperlink>
       <w:r>
-        <w:t xml:space="preserve"> you should see </w:t>
-      </w:r>
-      <w:proofErr w:type="gramStart"/>
-      <w:r>
-        <w:t>something</w:t>
-      </w:r>
-      <w:proofErr w:type="gramEnd"/>
-      <w:r>
-        <w:t xml:space="preserve"> like this (don’t worry about matching styl</w:t>
-      </w:r>
-      <w:r>
-        <w:t>ing):</w:t>
+        <w:t xml:space="preserve"> you should see something like this (don’t worry about matching</w:t>
+      </w:r>
+      <w:r>
+        <w:t xml:space="preserve"> styling):</w:t>
       </w:r>
     </w:p>
     <w:p>
@@ -305,16 +403,16 @@
           <w:noProof/>
         </w:rPr>
         <w:drawing>
-          <wp:inline distT="114300" distB="114300" distL="114300" distR="114300" wp14:anchorId="3D9876BC" wp14:editId="1D0FE8EF">
+          <wp:inline distT="114300" distB="114300" distL="114300" distR="114300" wp14:anchorId="4DF04171" wp14:editId="150B587B">
             <wp:extent cx="3757613" cy="2228541"/>
             <wp:effectExtent l="0" t="0" r="0" b="0"/>
-            <wp:docPr id="1" name="image01.png" descr="Screen Shot 2017-03-22 at 2.54.19 PM.png"/>
+            <wp:docPr id="1" name="image2.png" descr="Screen Shot 2017-03-22 at 2.54.19 PM.png"/>
             <wp:cNvGraphicFramePr/>
             <a:graphic xmlns:a="http://schemas.openxmlformats.org/drawingml/2006/main">
               <a:graphicData uri="http://schemas.openxmlformats.org/drawingml/2006/picture">
                 <pic:pic xmlns:pic="http://schemas.openxmlformats.org/drawingml/2006/picture">
                   <pic:nvPicPr>
-                    <pic:cNvPr id="0" name="image01.png" descr="Screen Shot 2017-03-22 at 2.54.19 PM.png"/>
+                    <pic:cNvPr id="0" name="image2.png" descr="Screen Shot 2017-03-22 at 2.54.19 PM.png"/>
                     <pic:cNvPicPr preferRelativeResize="0"/>
                   </pic:nvPicPr>
                   <pic:blipFill>
@@ -354,9 +452,9 @@
 <file path=word/numbering.xml><?xml version="1.0" encoding="utf-8"?>
 <w:numbering xmlns:wpc="http://schemas.microsoft.com/office/word/2010/wordprocessingCanvas" xmlns:mo="http://schemas.microsoft.com/office/mac/office/2008/main" xmlns:mc="http://schemas.openxmlformats.org/markup-compatibility/2006" xmlns:mv="urn:schemas-microsoft-com:mac:vml" xmlns:o="urn:schemas-microsoft-com:office:office" xmlns:r="http://schemas.openxmlformats.org/officeDocument/2006/relationships" xmlns:m="http://schemas.openxmlformats.org/officeDocument/2006/math" xmlns:v="urn:schemas-microsoft-com:vml" xmlns:wp14="http://schemas.microsoft.com/office/word/2010/wordprocessingDrawing" xmlns:wp="http://schemas.openxmlformats.org/drawingml/2006/wordprocessingDrawing" xmlns:w10="urn:schemas-microsoft-com:office:word" xmlns:w="http://schemas.openxmlformats.org/wordprocessingml/2006/main" xmlns:w14="http://schemas.microsoft.com/office/word/2010/wordml" xmlns:wpg="http://schemas.microsoft.com/office/word/2010/wordprocessingGroup" xmlns:wpi="http://schemas.microsoft.com/office/word/2010/wordprocessingInk" xmlns:wne="http://schemas.microsoft.com/office/word/2006/wordml" xmlns:wps="http://schemas.microsoft.com/office/word/2010/wordprocessingShape" mc:Ignorable="w14 wp14">
   <w:abstractNum w:abstractNumId="0">
-    <w:nsid w:val="19EB0E7E"/>
+    <w:nsid w:val="12450605"/>
     <w:multiLevelType w:val="multilevel"/>
-    <w:tmpl w:val="73D657A0"/>
+    <w:tmpl w:val="49F49E36"/>
     <w:lvl w:ilvl="0">
       <w:start w:val="1"/>
       <w:numFmt w:val="decimal"/>
@@ -467,9 +565,9 @@
     </w:lvl>
   </w:abstractNum>
   <w:abstractNum w:abstractNumId="1">
-    <w:nsid w:val="4C441CFC"/>
+    <w:nsid w:val="59C3656C"/>
     <w:multiLevelType w:val="multilevel"/>
-    <w:tmpl w:val="6CD0C44C"/>
+    <w:tmpl w:val="5D1EC39E"/>
     <w:lvl w:ilvl="0">
       <w:start w:val="1"/>
       <w:numFmt w:val="decimal"/>
@@ -914,7 +1012,7 @@
     <w:uiPriority w:val="99"/>
     <w:semiHidden/>
     <w:unhideWhenUsed/>
-    <w:rsid w:val="00BA1BB6"/>
+    <w:rsid w:val="00B93F62"/>
     <w:pPr>
       <w:spacing w:line="240" w:lineRule="auto"/>
     </w:pPr>
@@ -930,7 +1028,7 @@
     <w:link w:val="BalloonText"/>
     <w:uiPriority w:val="99"/>
     <w:semiHidden/>
-    <w:rsid w:val="00BA1BB6"/>
+    <w:rsid w:val="00B93F62"/>
     <w:rPr>
       <w:rFonts w:ascii="Lucida Grande" w:hAnsi="Lucida Grande" w:cs="Lucida Grande"/>
       <w:sz w:val="18"/>
@@ -1266,7 +1364,7 @@
     <w:uiPriority w:val="99"/>
     <w:semiHidden/>
     <w:unhideWhenUsed/>
-    <w:rsid w:val="00BA1BB6"/>
+    <w:rsid w:val="00B93F62"/>
     <w:pPr>
       <w:spacing w:line="240" w:lineRule="auto"/>
     </w:pPr>
@@ -1282,7 +1380,7 @@
     <w:link w:val="BalloonText"/>
     <w:uiPriority w:val="99"/>
     <w:semiHidden/>
-    <w:rsid w:val="00BA1BB6"/>
+    <w:rsid w:val="00B93F62"/>
     <w:rPr>
       <w:rFonts w:ascii="Lucida Grande" w:hAnsi="Lucida Grande" w:cs="Lucida Grande"/>
       <w:sz w:val="18"/>

</xml_diff>